<commit_message>
Update the doc for SWD
</commit_message>
<xml_diff>
--- a/Submission/Group07_Assignment02_P02.docx
+++ b/Submission/Group07_Assignment02_P02.docx
@@ -30,7 +30,69 @@
         <w:t>StOR6- Store owners can receive the status and information about the pet that the pet owner register with</w:t>
       </w:r>
     </w:p>
-    <w:p/>
+    <w:p>
+      <w:pPr>
+        <w:pStyle w:val="Heading1"/>
+      </w:pPr>
+      <w:r>
+        <w:t>Class Diagram</w:t>
+      </w:r>
+    </w:p>
+    <w:p>
+      <w:r>
+        <w:rPr>
+          <w:noProof/>
+        </w:rPr>
+        <w:drawing>
+          <wp:inline distT="0" distB="0" distL="0" distR="0" wp14:anchorId="4BE6A558" wp14:editId="3B7A301B">
+            <wp:extent cx="5935980" cy="4297680"/>
+            <wp:effectExtent l="0" t="0" r="7620" b="7620"/>
+            <wp:docPr id="2" name="Picture 2"/>
+            <wp:cNvGraphicFramePr>
+              <a:graphicFrameLocks xmlns:a="http://schemas.openxmlformats.org/drawingml/2006/main" noChangeAspect="1"/>
+            </wp:cNvGraphicFramePr>
+            <a:graphic xmlns:a="http://schemas.openxmlformats.org/drawingml/2006/main">
+              <a:graphicData uri="http://schemas.openxmlformats.org/drawingml/2006/picture">
+                <pic:pic xmlns:pic="http://schemas.openxmlformats.org/drawingml/2006/picture">
+                  <pic:nvPicPr>
+                    <pic:cNvPr id="0" name="Picture 1"/>
+                    <pic:cNvPicPr>
+                      <a:picLocks noChangeAspect="1" noChangeArrowheads="1"/>
+                    </pic:cNvPicPr>
+                  </pic:nvPicPr>
+                  <pic:blipFill>
+                    <a:blip r:embed="rId5">
+                      <a:extLst>
+                        <a:ext uri="{28A0092B-C50C-407E-A947-70E740481C1C}">
+                          <a14:useLocalDpi xmlns:a14="http://schemas.microsoft.com/office/drawing/2010/main" val="0"/>
+                        </a:ext>
+                      </a:extLst>
+                    </a:blip>
+                    <a:srcRect/>
+                    <a:stretch>
+                      <a:fillRect/>
+                    </a:stretch>
+                  </pic:blipFill>
+                  <pic:spPr bwMode="auto">
+                    <a:xfrm>
+                      <a:off x="0" y="0"/>
+                      <a:ext cx="5935980" cy="4297680"/>
+                    </a:xfrm>
+                    <a:prstGeom prst="rect">
+                      <a:avLst/>
+                    </a:prstGeom>
+                    <a:noFill/>
+                    <a:ln>
+                      <a:noFill/>
+                    </a:ln>
+                  </pic:spPr>
+                </pic:pic>
+              </a:graphicData>
+            </a:graphic>
+          </wp:inline>
+        </w:drawing>
+      </w:r>
+    </w:p>
     <w:p>
       <w:pPr>
         <w:pStyle w:val="Heading1"/>
@@ -197,6 +259,7 @@
               </w:numPr>
             </w:pPr>
             <w:r>
+              <w:lastRenderedPageBreak/>
               <w:t xml:space="preserve">Choose the service that you want </w:t>
             </w:r>
           </w:p>
@@ -245,6 +308,7 @@
           </w:tcPr>
           <w:p>
             <w:r>
+              <w:lastRenderedPageBreak/>
               <w:t>Pre-conditions:</w:t>
             </w:r>
           </w:p>
@@ -320,21 +384,6 @@
         <w:rPr>
           <w:rFonts w:asciiTheme="minorEastAsia" w:hAnsiTheme="minorEastAsia"/>
         </w:rPr>
-        <w:t>Reason:</w:t>
-      </w:r>
-    </w:p>
-    <w:p>
-      <w:pPr>
-        <w:ind w:left="360"/>
-        <w:rPr>
-          <w:rFonts w:asciiTheme="minorEastAsia" w:hAnsiTheme="minorEastAsia"/>
-        </w:rPr>
-      </w:pPr>
-      <w:r>
-        <w:rPr>
-          <w:rFonts w:asciiTheme="minorEastAsia" w:hAnsiTheme="minorEastAsia"/>
-        </w:rPr>
-        <w:lastRenderedPageBreak/>
         <w:t>Sequence diagram:</w:t>
       </w:r>
       <w:r>
@@ -366,7 +415,7 @@
                     </pic:cNvPicPr>
                   </pic:nvPicPr>
                   <pic:blipFill>
-                    <a:blip r:embed="rId5">
+                    <a:blip r:embed="rId6">
                       <a:extLst>
                         <a:ext uri="{28A0092B-C50C-407E-A947-70E740481C1C}">
                           <a14:useLocalDpi xmlns:a14="http://schemas.microsoft.com/office/drawing/2010/main" val="0"/>
@@ -627,20 +676,6 @@
         <w:rPr>
           <w:rFonts w:asciiTheme="minorEastAsia" w:hAnsiTheme="minorEastAsia"/>
         </w:rPr>
-        <w:t>Reason:</w:t>
-      </w:r>
-    </w:p>
-    <w:p>
-      <w:pPr>
-        <w:ind w:left="360"/>
-        <w:rPr>
-          <w:rFonts w:asciiTheme="minorEastAsia" w:hAnsiTheme="minorEastAsia"/>
-        </w:rPr>
-      </w:pPr>
-      <w:r>
-        <w:rPr>
-          <w:rFonts w:asciiTheme="minorEastAsia" w:hAnsiTheme="minorEastAsia"/>
-        </w:rPr>
         <w:lastRenderedPageBreak/>
         <w:t>Sequence diagram:</w:t>
       </w:r>
@@ -673,7 +708,7 @@
                     </pic:cNvPicPr>
                   </pic:nvPicPr>
                   <pic:blipFill>
-                    <a:blip r:embed="rId6" cstate="print">
+                    <a:blip r:embed="rId7" cstate="print">
                       <a:extLst>
                         <a:ext uri="{28A0092B-C50C-407E-A947-70E740481C1C}">
                           <a14:useLocalDpi xmlns:a14="http://schemas.microsoft.com/office/drawing/2010/main" val="0"/>
@@ -944,20 +979,6 @@
         <w:rPr>
           <w:rFonts w:asciiTheme="minorEastAsia" w:hAnsiTheme="minorEastAsia"/>
         </w:rPr>
-        <w:t>Reason:</w:t>
-      </w:r>
-    </w:p>
-    <w:p>
-      <w:pPr>
-        <w:ind w:left="360"/>
-        <w:rPr>
-          <w:rFonts w:asciiTheme="minorEastAsia" w:hAnsiTheme="minorEastAsia"/>
-        </w:rPr>
-      </w:pPr>
-      <w:r>
-        <w:rPr>
-          <w:rFonts w:asciiTheme="minorEastAsia" w:hAnsiTheme="minorEastAsia"/>
-        </w:rPr>
         <w:lastRenderedPageBreak/>
         <w:t>Sequence diagram:</w:t>
       </w:r>
@@ -990,7 +1011,7 @@
                     </pic:cNvPicPr>
                   </pic:nvPicPr>
                   <pic:blipFill>
-                    <a:blip r:embed="rId7">
+                    <a:blip r:embed="rId8">
                       <a:extLst>
                         <a:ext uri="{28A0092B-C50C-407E-A947-70E740481C1C}">
                           <a14:useLocalDpi xmlns:a14="http://schemas.microsoft.com/office/drawing/2010/main" val="0"/>
@@ -1260,20 +1281,6 @@
         <w:rPr>
           <w:rFonts w:asciiTheme="minorEastAsia" w:hAnsiTheme="minorEastAsia"/>
         </w:rPr>
-        <w:t>Reason:</w:t>
-      </w:r>
-    </w:p>
-    <w:p>
-      <w:pPr>
-        <w:ind w:left="360"/>
-        <w:rPr>
-          <w:rFonts w:asciiTheme="minorEastAsia" w:hAnsiTheme="minorEastAsia"/>
-        </w:rPr>
-      </w:pPr>
-      <w:r>
-        <w:rPr>
-          <w:rFonts w:asciiTheme="minorEastAsia" w:hAnsiTheme="minorEastAsia"/>
-        </w:rPr>
         <w:lastRenderedPageBreak/>
         <w:t>Sequence diagram</w:t>
       </w:r>
@@ -1306,7 +1313,7 @@
                     </pic:cNvPicPr>
                   </pic:nvPicPr>
                   <pic:blipFill>
-                    <a:blip r:embed="rId8">
+                    <a:blip r:embed="rId9">
                       <a:extLst>
                         <a:ext uri="{28A0092B-C50C-407E-A947-70E740481C1C}">
                           <a14:useLocalDpi xmlns:a14="http://schemas.microsoft.com/office/drawing/2010/main" val="0"/>

</xml_diff>

<commit_message>
Add team member into the doc
</commit_message>
<xml_diff>
--- a/Submission/Group07_Assignment02_P02.docx
+++ b/Submission/Group07_Assignment02_P02.docx
@@ -4,105 +4,203 @@
   <w:body>
     <w:p>
       <w:pPr>
-        <w:pStyle w:val="Heading1"/>
+        <w:pStyle w:val="Title"/>
+        <w:jc w:val="center"/>
       </w:pPr>
       <w:proofErr w:type="spellStart"/>
       <w:r>
-        <w:t>Usecases</w:t>
+        <w:t>PetCare</w:t>
       </w:r>
       <w:proofErr w:type="spellEnd"/>
       <w:r>
-        <w:t xml:space="preserve"> for </w:t>
-      </w:r>
-      <w:proofErr w:type="spellStart"/>
-      <w:r>
-        <w:t>PetCare</w:t>
-      </w:r>
-      <w:proofErr w:type="spellEnd"/>
-      <w:r>
-        <w:t xml:space="preserve"> app</w:t>
+        <w:t xml:space="preserve"> Application</w:t>
       </w:r>
     </w:p>
     <w:p>
-      <w:pPr>
-        <w:rPr>
-          <w:rFonts w:cstheme="minorHAnsi"/>
-        </w:rPr>
-      </w:pPr>
+      <w:r>
+        <w:t>Group 7:</w:t>
+      </w:r>
     </w:p>
     <w:p>
-      <w:pPr>
-        <w:rPr>
-          <w:rFonts w:cstheme="minorHAnsi"/>
-          <w:sz w:val="21"/>
-          <w:szCs w:val="21"/>
-        </w:rPr>
-      </w:pPr>
-      <w:r>
-        <w:rPr>
-          <w:rFonts w:cstheme="minorHAnsi"/>
-          <w:sz w:val="21"/>
-          <w:szCs w:val="21"/>
-        </w:rPr>
-        <w:t>UR8- Users can book an appointment for their pet base on the service.</w:t>
+      <w:r>
+        <w:t xml:space="preserve">Lâm Kha </w:t>
+      </w:r>
+      <w:proofErr w:type="spellStart"/>
+      <w:r>
+        <w:t>Thành</w:t>
+      </w:r>
+      <w:proofErr w:type="spellEnd"/>
+      <w:r>
+        <w:t xml:space="preserve"> Công</w:t>
       </w:r>
     </w:p>
     <w:p>
-      <w:pPr>
-        <w:rPr>
-          <w:rFonts w:cstheme="minorHAnsi"/>
-          <w:sz w:val="21"/>
-          <w:szCs w:val="21"/>
-        </w:rPr>
-      </w:pPr>
-      <w:r>
-        <w:rPr>
-          <w:rFonts w:cstheme="minorHAnsi"/>
-          <w:sz w:val="21"/>
-          <w:szCs w:val="21"/>
-        </w:rPr>
-        <w:t>UR9- Users can make friend and chat with other users</w:t>
-      </w:r>
+      <w:proofErr w:type="spellStart"/>
+      <w:r>
+        <w:t>Võ</w:t>
+      </w:r>
+      <w:proofErr w:type="spellEnd"/>
+      <w:r>
+        <w:t xml:space="preserve"> Quang </w:t>
+      </w:r>
+      <w:proofErr w:type="spellStart"/>
+      <w:r>
+        <w:t>Hòa</w:t>
+      </w:r>
+      <w:proofErr w:type="spellEnd"/>
     </w:p>
     <w:p>
-      <w:pPr>
-        <w:rPr>
-          <w:rFonts w:cstheme="minorHAnsi"/>
-          <w:sz w:val="21"/>
-          <w:szCs w:val="21"/>
-        </w:rPr>
-      </w:pPr>
-      <w:r>
-        <w:rPr>
-          <w:rFonts w:cstheme="minorHAnsi"/>
-          <w:sz w:val="21"/>
-          <w:szCs w:val="21"/>
-        </w:rPr>
-        <w:t>StOR3- Store owners can create a new product to showcase</w:t>
+      <w:proofErr w:type="spellStart"/>
+      <w:r>
+        <w:t>Nguyễn</w:t>
+      </w:r>
+      <w:proofErr w:type="spellEnd"/>
+      <w:r>
+        <w:t xml:space="preserve"> </w:t>
+      </w:r>
+      <w:proofErr w:type="spellStart"/>
+      <w:r>
+        <w:t>Vũ</w:t>
+      </w:r>
+      <w:proofErr w:type="spellEnd"/>
+      <w:r>
+        <w:t xml:space="preserve"> </w:t>
+      </w:r>
+      <w:proofErr w:type="spellStart"/>
+      <w:r>
+        <w:t>Tuấn</w:t>
+      </w:r>
+      <w:proofErr w:type="spellEnd"/>
+      <w:r>
+        <w:t xml:space="preserve"> Anh</w:t>
       </w:r>
     </w:p>
     <w:p>
-      <w:pPr>
-        <w:rPr>
-          <w:rFonts w:cstheme="minorHAnsi"/>
-          <w:sz w:val="21"/>
-          <w:szCs w:val="21"/>
-        </w:rPr>
-      </w:pPr>
-      <w:r>
-        <w:rPr>
-          <w:rFonts w:cstheme="minorHAnsi"/>
-          <w:sz w:val="21"/>
-          <w:szCs w:val="21"/>
-        </w:rPr>
-        <w:t>StOR6- Store owners can receive the status and information about the pet that the pet owner register with</w:t>
+      <w:proofErr w:type="spellStart"/>
+      <w:r>
+        <w:t>Dương</w:t>
+      </w:r>
+      <w:proofErr w:type="spellEnd"/>
+      <w:r>
+        <w:t xml:space="preserve"> </w:t>
+      </w:r>
+      <w:proofErr w:type="spellStart"/>
+      <w:r>
+        <w:t>Đình</w:t>
+      </w:r>
+      <w:proofErr w:type="spellEnd"/>
+      <w:r>
+        <w:t xml:space="preserve"> </w:t>
+      </w:r>
+      <w:proofErr w:type="spellStart"/>
+      <w:r>
+        <w:t>Nguyên</w:t>
+      </w:r>
+      <w:proofErr w:type="spellEnd"/>
+    </w:p>
+    <w:p/>
+    <w:p>
+      <w:pPr>
+        <w:pStyle w:val="Heading1"/>
+      </w:pPr>
+      <w:proofErr w:type="spellStart"/>
+      <w:r>
+        <w:t>Usecases</w:t>
+      </w:r>
+      <w:proofErr w:type="spellEnd"/>
+      <w:r>
+        <w:t xml:space="preserve"> for </w:t>
+      </w:r>
+      <w:proofErr w:type="spellStart"/>
+      <w:r>
+        <w:t>PetCare</w:t>
+      </w:r>
+      <w:proofErr w:type="spellEnd"/>
+      <w:r>
+        <w:t xml:space="preserve"> app</w:t>
       </w:r>
     </w:p>
     <w:p>
       <w:pPr>
+        <w:rPr>
+          <w:rFonts w:cstheme="minorHAnsi"/>
+        </w:rPr>
+      </w:pPr>
+    </w:p>
+    <w:p>
+      <w:pPr>
+        <w:rPr>
+          <w:rFonts w:cstheme="minorHAnsi"/>
+          <w:sz w:val="21"/>
+          <w:szCs w:val="21"/>
+        </w:rPr>
+      </w:pPr>
+      <w:r>
+        <w:rPr>
+          <w:rFonts w:cstheme="minorHAnsi"/>
+          <w:sz w:val="21"/>
+          <w:szCs w:val="21"/>
+        </w:rPr>
+        <w:t>UR8- Users can book an appointment for their pet base on the service.</w:t>
+      </w:r>
+    </w:p>
+    <w:p>
+      <w:pPr>
+        <w:rPr>
+          <w:rFonts w:cstheme="minorHAnsi"/>
+          <w:sz w:val="21"/>
+          <w:szCs w:val="21"/>
+        </w:rPr>
+      </w:pPr>
+      <w:r>
+        <w:rPr>
+          <w:rFonts w:cstheme="minorHAnsi"/>
+          <w:sz w:val="21"/>
+          <w:szCs w:val="21"/>
+        </w:rPr>
+        <w:t>UR9- Users can make friend and chat with other users</w:t>
+      </w:r>
+    </w:p>
+    <w:p>
+      <w:pPr>
+        <w:rPr>
+          <w:rFonts w:cstheme="minorHAnsi"/>
+          <w:sz w:val="21"/>
+          <w:szCs w:val="21"/>
+        </w:rPr>
+      </w:pPr>
+      <w:r>
+        <w:rPr>
+          <w:rFonts w:cstheme="minorHAnsi"/>
+          <w:sz w:val="21"/>
+          <w:szCs w:val="21"/>
+        </w:rPr>
+        <w:t>StOR3- Store owners can create a new product to showcase</w:t>
+      </w:r>
+    </w:p>
+    <w:p>
+      <w:pPr>
+        <w:rPr>
+          <w:rFonts w:cstheme="minorHAnsi"/>
+          <w:sz w:val="21"/>
+          <w:szCs w:val="21"/>
+        </w:rPr>
+      </w:pPr>
+      <w:r>
+        <w:rPr>
+          <w:rFonts w:cstheme="minorHAnsi"/>
+          <w:sz w:val="21"/>
+          <w:szCs w:val="21"/>
+        </w:rPr>
+        <w:t>StOR6- Store owners can receive the status and information about the pet that the pet owner register with</w:t>
+      </w:r>
+    </w:p>
+    <w:p>
+      <w:pPr>
         <w:pStyle w:val="Heading1"/>
       </w:pPr>
       <w:r>
+        <w:lastRenderedPageBreak/>
         <w:t>Class Diagram</w:t>
       </w:r>
     </w:p>
@@ -504,7 +602,6 @@
                 <w:sz w:val="21"/>
                 <w:szCs w:val="21"/>
               </w:rPr>
-              <w:lastRenderedPageBreak/>
               <w:t xml:space="preserve">Choose the service that you want </w:t>
             </w:r>
           </w:p>
@@ -595,7 +692,6 @@
                 <w:sz w:val="21"/>
                 <w:szCs w:val="21"/>
               </w:rPr>
-              <w:lastRenderedPageBreak/>
               <w:t>Pre-conditions:</w:t>
             </w:r>
           </w:p>
@@ -779,6 +875,7 @@
           <w:szCs w:val="21"/>
           <w:shd w:val="clear" w:color="auto" w:fill="FFFFFF"/>
         </w:rPr>
+        <w:lastRenderedPageBreak/>
         <w:t>MVC architecture will separate the user interface from business logic and business logic</w:t>
       </w:r>
     </w:p>
@@ -827,27 +924,7 @@
           <w:szCs w:val="21"/>
           <w:shd w:val="clear" w:color="auto" w:fill="FFFFFF"/>
         </w:rPr>
-        <w:t xml:space="preserve">Easy </w:t>
-      </w:r>
-      <w:r>
-        <w:rPr>
-          <w:rFonts w:cstheme="minorHAnsi"/>
-          <w:spacing w:val="-1"/>
-          <w:sz w:val="21"/>
-          <w:szCs w:val="21"/>
-          <w:shd w:val="clear" w:color="auto" w:fill="FFFFFF"/>
-        </w:rPr>
-        <w:t>t</w:t>
-      </w:r>
-      <w:r>
-        <w:rPr>
-          <w:rFonts w:cstheme="minorHAnsi"/>
-          <w:spacing w:val="-1"/>
-          <w:sz w:val="21"/>
-          <w:szCs w:val="21"/>
-          <w:shd w:val="clear" w:color="auto" w:fill="FFFFFF"/>
-        </w:rPr>
-        <w:t>o maintain.</w:t>
+        <w:t>Easy to maintain.</w:t>
       </w:r>
     </w:p>
     <w:p>
@@ -1305,7 +1382,6 @@
                 <w:sz w:val="21"/>
                 <w:szCs w:val="21"/>
               </w:rPr>
-              <w:lastRenderedPageBreak/>
               <w:t>Post-conditions:</w:t>
             </w:r>
           </w:p>
@@ -1446,16 +1522,7 @@
           <w:szCs w:val="21"/>
           <w:shd w:val="clear" w:color="auto" w:fill="FFFFFF"/>
         </w:rPr>
-        <w:t>S</w:t>
-      </w:r>
-      <w:r>
-        <w:rPr>
-          <w:rFonts w:cstheme="minorHAnsi"/>
-          <w:sz w:val="21"/>
-          <w:szCs w:val="21"/>
-          <w:shd w:val="clear" w:color="auto" w:fill="FFFFFF"/>
-        </w:rPr>
-        <w:t>ervers have better </w:t>
+        <w:t>Servers have better </w:t>
       </w:r>
       <w:hyperlink r:id="rId7" w:tooltip="Control" w:history="1">
         <w:r>
@@ -1478,25 +1545,7 @@
           <w:szCs w:val="21"/>
           <w:shd w:val="clear" w:color="auto" w:fill="FFFFFF"/>
         </w:rPr>
-        <w:t> and</w:t>
-      </w:r>
-      <w:r>
-        <w:rPr>
-          <w:rFonts w:cstheme="minorHAnsi"/>
-          <w:sz w:val="21"/>
-          <w:szCs w:val="21"/>
-          <w:shd w:val="clear" w:color="auto" w:fill="FFFFFF"/>
-        </w:rPr>
-        <w:t xml:space="preserve"> </w:t>
-      </w:r>
-      <w:r>
-        <w:rPr>
-          <w:rFonts w:cstheme="minorHAnsi"/>
-          <w:sz w:val="21"/>
-          <w:szCs w:val="21"/>
-          <w:shd w:val="clear" w:color="auto" w:fill="FFFFFF"/>
-        </w:rPr>
-        <w:t>access resources to ensure that only authorized clients can access or manipulate data</w:t>
+        <w:t> and access resources to ensure that only authorized clients can access or manipulate data</w:t>
       </w:r>
     </w:p>
     <w:p>
@@ -1536,6 +1585,7 @@
           <w:sz w:val="21"/>
           <w:szCs w:val="21"/>
         </w:rPr>
+        <w:lastRenderedPageBreak/>
         <w:t xml:space="preserve">Sequence diagram: </w:t>
       </w:r>
       <w:r>
@@ -2089,7 +2139,6 @@
           <w:sz w:val="21"/>
           <w:szCs w:val="21"/>
         </w:rPr>
-        <w:lastRenderedPageBreak/>
         <w:t xml:space="preserve">Reason: </w:t>
       </w:r>
     </w:p>
@@ -2226,6 +2275,7 @@
           <w:sz w:val="21"/>
           <w:szCs w:val="21"/>
         </w:rPr>
+        <w:lastRenderedPageBreak/>
         <w:t xml:space="preserve">Sequence diagram: </w:t>
       </w:r>
       <w:r>
@@ -2815,7 +2865,6 @@
           <w:sz w:val="21"/>
           <w:szCs w:val="21"/>
         </w:rPr>
-        <w:lastRenderedPageBreak/>
         <w:t>Provides scalability which provides easy to add or update knowledge source.</w:t>
       </w:r>
     </w:p>
@@ -2889,6 +2938,7 @@
           <w:sz w:val="21"/>
           <w:szCs w:val="21"/>
         </w:rPr>
+        <w:lastRenderedPageBreak/>
         <w:t>Easy to add new applications</w:t>
       </w:r>
     </w:p>
@@ -5172,6 +5222,40 @@
       <w:szCs w:val="24"/>
     </w:rPr>
   </w:style>
+  <w:style w:type="paragraph" w:styleId="Title">
+    <w:name w:val="Title"/>
+    <w:basedOn w:val="Normal"/>
+    <w:next w:val="Normal"/>
+    <w:link w:val="TitleChar"/>
+    <w:uiPriority w:val="10"/>
+    <w:qFormat/>
+    <w:rsid w:val="00947008"/>
+    <w:pPr>
+      <w:spacing w:after="0" w:line="240" w:lineRule="auto"/>
+      <w:contextualSpacing/>
+    </w:pPr>
+    <w:rPr>
+      <w:rFonts w:asciiTheme="majorHAnsi" w:eastAsiaTheme="majorEastAsia" w:hAnsiTheme="majorHAnsi" w:cstheme="majorBidi"/>
+      <w:spacing w:val="-10"/>
+      <w:kern w:val="28"/>
+      <w:sz w:val="56"/>
+      <w:szCs w:val="56"/>
+    </w:rPr>
+  </w:style>
+  <w:style w:type="character" w:customStyle="1" w:styleId="TitleChar">
+    <w:name w:val="Title Char"/>
+    <w:basedOn w:val="DefaultParagraphFont"/>
+    <w:link w:val="Title"/>
+    <w:uiPriority w:val="10"/>
+    <w:rsid w:val="00947008"/>
+    <w:rPr>
+      <w:rFonts w:asciiTheme="majorHAnsi" w:eastAsiaTheme="majorEastAsia" w:hAnsiTheme="majorHAnsi" w:cstheme="majorBidi"/>
+      <w:spacing w:val="-10"/>
+      <w:kern w:val="28"/>
+      <w:sz w:val="56"/>
+      <w:szCs w:val="56"/>
+    </w:rPr>
+  </w:style>
 </w:styles>
 </file>
 

</xml_diff>